<commit_message>
20150223 - doc updates' '
</commit_message>
<xml_diff>
--- a/documentation/openstack.docx
+++ b/documentation/openstack.docx
@@ -540,7 +540,21 @@
           <w:rPr>
             <w:rStyle w:val="Hyperlink"/>
           </w:rPr>
-          <w:t>http://www.lfd.uci.edu/~gohlke/pythonlibs/#curses</w:t>
+          <w:t>http://www.lfd.uci.ed</w:t>
+        </w:r>
+        <w:bookmarkStart w:id="0" w:name="_GoBack"/>
+        <w:bookmarkEnd w:id="0"/>
+        <w:r>
+          <w:rPr>
+            <w:rStyle w:val="Hyperlink"/>
+          </w:rPr>
+          <w:t>u</w:t>
+        </w:r>
+        <w:r>
+          <w:rPr>
+            <w:rStyle w:val="Hyperlink"/>
+          </w:rPr>
+          <w:t>/~gohlke/pythonlibs/#curses</w:t>
         </w:r>
       </w:hyperlink>
     </w:p>
@@ -627,10 +641,13 @@
         </w:r>
       </w:hyperlink>
     </w:p>
-    <w:p>
-      <w:bookmarkStart w:id="0" w:name="_GoBack"/>
-      <w:bookmarkEnd w:id="0"/>
-    </w:p>
+    <w:p/>
+    <w:p>
+      <w:r>
+        <w:t>openstack server / pc setup:</w:t>
+      </w:r>
+    </w:p>
+    <w:p/>
     <w:sectPr>
       <w:pgSz w:w="12240" w:h="15840"/>
       <w:pgMar w:top="1440" w:right="1440" w:bottom="1440" w:left="1440" w:header="720" w:footer="720" w:gutter="0"/>

</xml_diff>

<commit_message>
20150304 - document organization
</commit_message>
<xml_diff>
--- a/documentation/openstack.docx
+++ b/documentation/openstack.docx
@@ -540,21 +540,7 @@
           <w:rPr>
             <w:rStyle w:val="Hyperlink"/>
           </w:rPr>
-          <w:t>http://www.lfd.uci.ed</w:t>
-        </w:r>
-        <w:bookmarkStart w:id="0" w:name="_GoBack"/>
-        <w:bookmarkEnd w:id="0"/>
-        <w:r>
-          <w:rPr>
-            <w:rStyle w:val="Hyperlink"/>
-          </w:rPr>
-          <w:t>u</w:t>
-        </w:r>
-        <w:r>
-          <w:rPr>
-            <w:rStyle w:val="Hyperlink"/>
-          </w:rPr>
-          <w:t>/~gohlke/pythonlibs/#curses</w:t>
+          <w:t>http://www.lfd.uci.edu/~gohlke/pythonlibs/#curses</w:t>
         </w:r>
       </w:hyperlink>
     </w:p>
@@ -642,6 +628,19 @@
       </w:hyperlink>
     </w:p>
     <w:p/>
+    <w:p>
+      <w:r>
+        <w:t>cloudinit log location in windows:</w:t>
+      </w:r>
+      <w:r>
+        <w:br/>
+      </w:r>
+      <w:r>
+        <w:t>C:\program files(x86)\Cloudbase Solutions\Cloudbase-Init\log\</w:t>
+      </w:r>
+      <w:bookmarkStart w:id="0" w:name="_GoBack"/>
+      <w:bookmarkEnd w:id="0"/>
+    </w:p>
     <w:p>
       <w:r>
         <w:t>openstack server / pc setup:</w:t>

</xml_diff>